<commit_message>
All files in one (text)
</commit_message>
<xml_diff>
--- a/Docs/02.ТЛ.docx
+++ b/Docs/02.ТЛ.docx
@@ -448,7 +448,6 @@
         <w:rPr>
           <w:sz w:val="28"/>
           <w:szCs w:val="28"/>
-          <w:highlight w:val="red"/>
         </w:rPr>
         <w:t xml:space="preserve">БГУИР ДП 1–40 02 01 01 </w:t>
       </w:r>
@@ -456,16 +455,13 @@
         <w:rPr>
           <w:sz w:val="28"/>
           <w:szCs w:val="28"/>
-          <w:highlight w:val="red"/>
-          <w:lang w:val="en-US"/>
-        </w:rPr>
-        <w:t>XXX</w:t>
+        </w:rPr>
+        <w:t>004</w:t>
       </w:r>
       <w:r>
         <w:rPr>
           <w:sz w:val="28"/>
           <w:szCs w:val="28"/>
-          <w:highlight w:val="red"/>
         </w:rPr>
         <w:t xml:space="preserve"> ПЗ</w:t>
       </w:r>
@@ -1839,7 +1835,7 @@
 </file>
 
 <file path=customXml/itemProps1.xml><?xml version="1.0" encoding="utf-8"?>
-<ds:datastoreItem xmlns:ds="http://schemas.openxmlformats.org/officeDocument/2006/customXml" ds:itemID="{46A466CC-308A-4A7C-9827-F3E351205347}">
+<ds:datastoreItem xmlns:ds="http://schemas.openxmlformats.org/officeDocument/2006/customXml" ds:itemID="{D2229A63-66BD-4F4B-BDC0-9619FEDA8878}">
   <ds:schemaRefs>
     <ds:schemaRef ds:uri="http://schemas.openxmlformats.org/officeDocument/2006/bibliography"/>
   </ds:schemaRefs>

</xml_diff>